<commit_message>
Update Medical Report Use Case.docx
</commit_message>
<xml_diff>
--- a/Use case/Medical Report Use Case.docx
+++ b/Use case/Medical Report Use Case.docx
@@ -1,6 +1,6 @@
 
 <file path=word/document.xml><?xml version="1.0" encoding="utf-8"?>
-<w:document xmlns:wpc="http://schemas.microsoft.com/office/word/2010/wordprocessingCanvas" xmlns:cx="http://schemas.microsoft.com/office/drawing/2014/chartex" xmlns:cx1="http://schemas.microsoft.com/office/drawing/2015/9/8/chartex" xmlns:cx2="http://schemas.microsoft.com/office/drawing/2015/10/21/chartex" xmlns:cx3="http://schemas.microsoft.com/office/drawing/2016/5/9/chartex" xmlns:cx4="http://schemas.microsoft.com/office/drawing/2016/5/10/chartex" xmlns:cx5="http://schemas.microsoft.com/office/drawing/2016/5/11/chartex" xmlns:cx6="http://schemas.microsoft.com/office/drawing/2016/5/12/chartex" xmlns:cx7="http://schemas.microsoft.com/office/drawing/2016/5/13/chartex" xmlns:cx8="http://schemas.microsoft.com/office/drawing/2016/5/14/chartex" xmlns:mc="http://schemas.openxmlformats.org/markup-compatibility/2006" xmlns:aink="http://schemas.microsoft.com/office/drawing/2016/ink" xmlns:am3d="http://schemas.microsoft.com/office/drawing/2017/model3d" xmlns:o="urn:schemas-microsoft-com:office:office" xmlns:r="http://schemas.openxmlformats.org/officeDocument/2006/relationships" xmlns:m="http://schemas.openxmlformats.org/officeDocument/2006/math" xmlns:v="urn:schemas-microsoft-com:vml" xmlns:wp14="http://schemas.microsoft.com/office/word/2010/wordprocessingDrawing" xmlns:wp="http://schemas.openxmlformats.org/drawingml/2006/wordprocessingDrawing" xmlns:w10="urn:schemas-microsoft-com:office:word" xmlns:w="http://schemas.openxmlformats.org/wordprocessingml/2006/main" xmlns:w14="http://schemas.microsoft.com/office/word/2010/wordml" xmlns:w15="http://schemas.microsoft.com/office/word/2012/wordml" xmlns:w16cex="http://schemas.microsoft.com/office/word/2018/wordml/cex" xmlns:w16cid="http://schemas.microsoft.com/office/word/2016/wordml/cid" xmlns:w16="http://schemas.microsoft.com/office/word/2018/wordml" xmlns:w16se="http://schemas.microsoft.com/office/word/2015/wordml/symex" xmlns:wpg="http://schemas.microsoft.com/office/word/2010/wordprocessingGroup" xmlns:wpi="http://schemas.microsoft.com/office/word/2010/wordprocessingInk" xmlns:wne="http://schemas.microsoft.com/office/word/2006/wordml" xmlns:wps="http://schemas.microsoft.com/office/word/2010/wordprocessingShape" mc:Ignorable="w14 w15 w16se w16cid w16 w16cex wp14">
+<w:document xmlns:wpc="http://schemas.microsoft.com/office/word/2010/wordprocessingCanvas" xmlns:cx="http://schemas.microsoft.com/office/drawing/2014/chartex" xmlns:cx1="http://schemas.microsoft.com/office/drawing/2015/9/8/chartex" xmlns:cx2="http://schemas.microsoft.com/office/drawing/2015/10/21/chartex" xmlns:cx3="http://schemas.microsoft.com/office/drawing/2016/5/9/chartex" xmlns:cx4="http://schemas.microsoft.com/office/drawing/2016/5/10/chartex" xmlns:cx5="http://schemas.microsoft.com/office/drawing/2016/5/11/chartex" xmlns:cx6="http://schemas.microsoft.com/office/drawing/2016/5/12/chartex" xmlns:cx7="http://schemas.microsoft.com/office/drawing/2016/5/13/chartex" xmlns:cx8="http://schemas.microsoft.com/office/drawing/2016/5/14/chartex" xmlns:mc="http://schemas.openxmlformats.org/markup-compatibility/2006" xmlns:aink="http://schemas.microsoft.com/office/drawing/2016/ink" xmlns:am3d="http://schemas.microsoft.com/office/drawing/2017/model3d" xmlns:o="urn:schemas-microsoft-com:office:office" xmlns:r="http://schemas.openxmlformats.org/officeDocument/2006/relationships" xmlns:m="http://schemas.openxmlformats.org/officeDocument/2006/math" xmlns:v="urn:schemas-microsoft-com:vml" xmlns:wp14="http://schemas.microsoft.com/office/word/2010/wordprocessingDrawing" xmlns:wp="http://schemas.openxmlformats.org/drawingml/2006/wordprocessingDrawing" xmlns:w10="urn:schemas-microsoft-com:office:word" xmlns:w="http://schemas.openxmlformats.org/wordprocessingml/2006/main" xmlns:w14="http://schemas.microsoft.com/office/word/2010/wordml" xmlns:w15="http://schemas.microsoft.com/office/word/2012/wordml" xmlns:w16cid="http://schemas.microsoft.com/office/word/2016/wordml/cid" xmlns:w16se="http://schemas.microsoft.com/office/word/2015/wordml/symex" xmlns:wpg="http://schemas.microsoft.com/office/word/2010/wordprocessingGroup" xmlns:wpi="http://schemas.microsoft.com/office/word/2010/wordprocessingInk" xmlns:wne="http://schemas.microsoft.com/office/word/2006/wordml" xmlns:wps="http://schemas.microsoft.com/office/word/2010/wordprocessingShape" mc:Ignorable="w14 w15 w16se w16cid wp14">
   <w:body>
     <w:p>
       <w:r>
@@ -37,7 +37,7 @@
         <w:jc w:val="both"/>
       </w:pPr>
       <w:r>
-        <w:t xml:space="preserve">The user of the app would has preregistered with the app, generating a unique ID. This individual has taken a test in any venue available result: hospital, drive-through, mail-order testing services or doctor’s surgeries. These venues must have valid login credentials for the national NHS user authentication system. </w:t>
+        <w:t xml:space="preserve">The user of the app has preregistered with the app, generating a unique ID. This individual has taken a test in any venue available result: hospital, drive-through, mail-order testing services or doctor’s surgeries. These venues must have valid login credentials for the national NHS user authentication system. </w:t>
       </w:r>
     </w:p>
     <w:p>
@@ -137,7 +137,13 @@
         <w:t>the users’ phone, main memory</w:t>
       </w:r>
       <w:r>
-        <w:t xml:space="preserve"> as well as the dashboard. The memory storage maps the user ID with the red status. </w:t>
+        <w:t xml:space="preserve"> as well as the dashboard. The memory storage maps the user ID </w:t>
+      </w:r>
+      <w:r>
+        <w:t>to</w:t>
+      </w:r>
+      <w:r>
+        <w:t xml:space="preserve"> the red status. </w:t>
       </w:r>
     </w:p>
     <w:p>
@@ -153,18 +159,28 @@
         <w:t xml:space="preserve">The infected user’s phone </w:t>
       </w:r>
       <w:r>
-        <w:t>send packets to all users who</w:t>
-      </w:r>
-      <w:r>
-        <w:t xml:space="preserve"> had / have proximity in the past three days with this user, based on their interactions. The conditions for this notification </w:t>
-      </w:r>
-      <w:proofErr w:type="gramStart"/>
-      <w:r>
-        <w:t>is</w:t>
-      </w:r>
-      <w:proofErr w:type="gramEnd"/>
-      <w:r>
-        <w:t xml:space="preserve"> the proximity, time since contact and hops from the initial infected user. </w:t>
+        <w:t>send</w:t>
+      </w:r>
+      <w:r>
+        <w:t>s</w:t>
+      </w:r>
+      <w:r>
+        <w:t xml:space="preserve"> packets to all users who</w:t>
+      </w:r>
+      <w:r>
+        <w:t xml:space="preserve"> </w:t>
+      </w:r>
+      <w:r>
+        <w:t>have had</w:t>
+      </w:r>
+      <w:r>
+        <w:t xml:space="preserve"> proximity in the past three days with this user, based on their interactions. The conditions for this notification </w:t>
+      </w:r>
+      <w:r>
+        <w:t>are</w:t>
+      </w:r>
+      <w:r>
+        <w:t xml:space="preserve"> proximity, time since contact and hops from the initial infected user. </w:t>
       </w:r>
     </w:p>
     <w:p>
@@ -177,7 +193,19 @@
         <w:jc w:val="both"/>
       </w:pPr>
       <w:r>
-        <w:t xml:space="preserve">The notification is sent to the users’ phone. This notifies them they have been in contact and might be infected. They are advised to take a medical test and their status is changed to amber. </w:t>
+        <w:t xml:space="preserve">The notification is sent to the users’ phone. This notifies them </w:t>
+      </w:r>
+      <w:r>
+        <w:t xml:space="preserve">that </w:t>
+      </w:r>
+      <w:r>
+        <w:t>they have been in contact and m</w:t>
+      </w:r>
+      <w:r>
+        <w:t>ay</w:t>
+      </w:r>
+      <w:r>
+        <w:t xml:space="preserve"> be infected. They are advised to take a medical test and their status is changed to amber. </w:t>
       </w:r>
     </w:p>
     <w:p>
@@ -203,7 +231,19 @@
         <w:jc w:val="both"/>
       </w:pPr>
       <w:r>
-        <w:t xml:space="preserve"> Once the dashboard has been updated, all users in the area of the infection are alerted that someone near them has contracted the COVID-19. This system uses Bluetooth so that any individual in the perimeter of this user will receive a notification that they are in presence of someone who is infected. </w:t>
+        <w:t>Once the dashboard has been updated, all users in the area of the infection are alerted that someone near them has contracted</w:t>
+      </w:r>
+      <w:r>
+        <w:t xml:space="preserve"> </w:t>
+      </w:r>
+      <w:r>
+        <w:t>COVID-19. This system uses Bluetooth</w:t>
+      </w:r>
+      <w:r>
+        <w:t xml:space="preserve"> </w:t>
+      </w:r>
+      <w:r>
+        <w:t xml:space="preserve">so that any individual in the perimeter of this user will receive a notification that they are in presence of someone who is infected. </w:t>
       </w:r>
     </w:p>
     <w:p>
@@ -236,7 +276,15 @@
         <w:t>The test is negative</w:t>
       </w:r>
       <w:r>
-        <w:t>: In this scenario, the user receives a negative confirmation. Since he is not infected, the database acknowledge that he has taken a test by changing his level to green. If the user’s status was amber, the dashboard updates the number of possible cases (decreases by one).</w:t>
+        <w:t>: In this scenario, the user receives a negative confirmation. Since he is not infected, the database</w:t>
+      </w:r>
+      <w:r>
+        <w:t xml:space="preserve"> will</w:t>
+      </w:r>
+      <w:bookmarkStart w:id="0" w:name="_GoBack"/>
+      <w:bookmarkEnd w:id="0"/>
+      <w:r>
+        <w:t xml:space="preserve"> acknowledge that he has taken a test by changing his level to green. If the user’s status was amber, the dashboard updates the number of possible cases (decreases by one).</w:t>
       </w:r>
     </w:p>
     <w:p>
@@ -283,7 +331,7 @@
 </file>
 
 <file path=word/numbering.xml><?xml version="1.0" encoding="utf-8"?>
-<w:numbering xmlns:wpc="http://schemas.microsoft.com/office/word/2010/wordprocessingCanvas" xmlns:cx="http://schemas.microsoft.com/office/drawing/2014/chartex" xmlns:cx1="http://schemas.microsoft.com/office/drawing/2015/9/8/chartex" xmlns:cx2="http://schemas.microsoft.com/office/drawing/2015/10/21/chartex" xmlns:cx3="http://schemas.microsoft.com/office/drawing/2016/5/9/chartex" xmlns:cx4="http://schemas.microsoft.com/office/drawing/2016/5/10/chartex" xmlns:cx5="http://schemas.microsoft.com/office/drawing/2016/5/11/chartex" xmlns:cx6="http://schemas.microsoft.com/office/drawing/2016/5/12/chartex" xmlns:cx7="http://schemas.microsoft.com/office/drawing/2016/5/13/chartex" xmlns:cx8="http://schemas.microsoft.com/office/drawing/2016/5/14/chartex" xmlns:mc="http://schemas.openxmlformats.org/markup-compatibility/2006" xmlns:aink="http://schemas.microsoft.com/office/drawing/2016/ink" xmlns:am3d="http://schemas.microsoft.com/office/drawing/2017/model3d" xmlns:o="urn:schemas-microsoft-com:office:office" xmlns:r="http://schemas.openxmlformats.org/officeDocument/2006/relationships" xmlns:m="http://schemas.openxmlformats.org/officeDocument/2006/math" xmlns:v="urn:schemas-microsoft-com:vml" xmlns:wp14="http://schemas.microsoft.com/office/word/2010/wordprocessingDrawing" xmlns:wp="http://schemas.openxmlformats.org/drawingml/2006/wordprocessingDrawing" xmlns:w10="urn:schemas-microsoft-com:office:word" xmlns:w="http://schemas.openxmlformats.org/wordprocessingml/2006/main" xmlns:w14="http://schemas.microsoft.com/office/word/2010/wordml" xmlns:w15="http://schemas.microsoft.com/office/word/2012/wordml" xmlns:w16cex="http://schemas.microsoft.com/office/word/2018/wordml/cex" xmlns:w16cid="http://schemas.microsoft.com/office/word/2016/wordml/cid" xmlns:w16="http://schemas.microsoft.com/office/word/2018/wordml" xmlns:w16se="http://schemas.microsoft.com/office/word/2015/wordml/symex" xmlns:wpg="http://schemas.microsoft.com/office/word/2010/wordprocessingGroup" xmlns:wpi="http://schemas.microsoft.com/office/word/2010/wordprocessingInk" xmlns:wne="http://schemas.microsoft.com/office/word/2006/wordml" xmlns:wps="http://schemas.microsoft.com/office/word/2010/wordprocessingShape" mc:Ignorable="w14 w15 w16se w16cid w16 w16cex wp14">
+<w:numbering xmlns:wpc="http://schemas.microsoft.com/office/word/2010/wordprocessingCanvas" xmlns:cx="http://schemas.microsoft.com/office/drawing/2014/chartex" xmlns:cx1="http://schemas.microsoft.com/office/drawing/2015/9/8/chartex" xmlns:cx2="http://schemas.microsoft.com/office/drawing/2015/10/21/chartex" xmlns:cx3="http://schemas.microsoft.com/office/drawing/2016/5/9/chartex" xmlns:cx4="http://schemas.microsoft.com/office/drawing/2016/5/10/chartex" xmlns:cx5="http://schemas.microsoft.com/office/drawing/2016/5/11/chartex" xmlns:cx6="http://schemas.microsoft.com/office/drawing/2016/5/12/chartex" xmlns:cx7="http://schemas.microsoft.com/office/drawing/2016/5/13/chartex" xmlns:cx8="http://schemas.microsoft.com/office/drawing/2016/5/14/chartex" xmlns:mc="http://schemas.openxmlformats.org/markup-compatibility/2006" xmlns:aink="http://schemas.microsoft.com/office/drawing/2016/ink" xmlns:am3d="http://schemas.microsoft.com/office/drawing/2017/model3d" xmlns:o="urn:schemas-microsoft-com:office:office" xmlns:r="http://schemas.openxmlformats.org/officeDocument/2006/relationships" xmlns:m="http://schemas.openxmlformats.org/officeDocument/2006/math" xmlns:v="urn:schemas-microsoft-com:vml" xmlns:wp14="http://schemas.microsoft.com/office/word/2010/wordprocessingDrawing" xmlns:wp="http://schemas.openxmlformats.org/drawingml/2006/wordprocessingDrawing" xmlns:w10="urn:schemas-microsoft-com:office:word" xmlns:w="http://schemas.openxmlformats.org/wordprocessingml/2006/main" xmlns:w14="http://schemas.microsoft.com/office/word/2010/wordml" xmlns:w15="http://schemas.microsoft.com/office/word/2012/wordml" xmlns:w16cid="http://schemas.microsoft.com/office/word/2016/wordml/cid" xmlns:w16se="http://schemas.microsoft.com/office/word/2015/wordml/symex" xmlns:wpg="http://schemas.microsoft.com/office/word/2010/wordprocessingGroup" xmlns:wpi="http://schemas.microsoft.com/office/word/2010/wordprocessingInk" xmlns:wne="http://schemas.microsoft.com/office/word/2006/wordml" xmlns:wps="http://schemas.microsoft.com/office/word/2010/wordprocessingShape" mc:Ignorable="w14 w15 w16se w16cid wp14">
   <w:abstractNum w:abstractNumId="0" w15:restartNumberingAfterBreak="0">
     <w:nsid w:val="7EBC56D7"/>
     <w:multiLevelType w:val="hybridMultilevel"/>
@@ -377,7 +425,7 @@
 </file>
 
 <file path=word/styles.xml><?xml version="1.0" encoding="utf-8"?>
-<w:styles xmlns:mc="http://schemas.openxmlformats.org/markup-compatibility/2006" xmlns:r="http://schemas.openxmlformats.org/officeDocument/2006/relationships" xmlns:w="http://schemas.openxmlformats.org/wordprocessingml/2006/main" xmlns:w14="http://schemas.microsoft.com/office/word/2010/wordml" xmlns:w15="http://schemas.microsoft.com/office/word/2012/wordml" xmlns:w16cex="http://schemas.microsoft.com/office/word/2018/wordml/cex" xmlns:w16cid="http://schemas.microsoft.com/office/word/2016/wordml/cid" xmlns:w16="http://schemas.microsoft.com/office/word/2018/wordml" xmlns:w16se="http://schemas.microsoft.com/office/word/2015/wordml/symex" mc:Ignorable="w14 w15 w16se w16cid w16 w16cex">
+<w:styles xmlns:mc="http://schemas.openxmlformats.org/markup-compatibility/2006" xmlns:r="http://schemas.openxmlformats.org/officeDocument/2006/relationships" xmlns:w="http://schemas.openxmlformats.org/wordprocessingml/2006/main" xmlns:w14="http://schemas.microsoft.com/office/word/2010/wordml" xmlns:w15="http://schemas.microsoft.com/office/word/2012/wordml" xmlns:w16cid="http://schemas.microsoft.com/office/word/2016/wordml/cid" xmlns:w16se="http://schemas.microsoft.com/office/word/2015/wordml/symex" mc:Ignorable="w14 w15 w16se w16cid">
   <w:docDefaults>
     <w:rPrDefault>
       <w:rPr>
@@ -389,7 +437,7 @@
     </w:rPrDefault>
     <w:pPrDefault/>
   </w:docDefaults>
-  <w:latentStyles w:defLockedState="0" w:defUIPriority="99" w:defSemiHidden="0" w:defUnhideWhenUsed="0" w:defQFormat="0" w:count="376">
+  <w:latentStyles w:defLockedState="0" w:defUIPriority="99" w:defSemiHidden="0" w:defUnhideWhenUsed="0" w:defQFormat="0" w:count="377">
     <w:lsdException w:name="Normal" w:uiPriority="0" w:qFormat="1"/>
     <w:lsdException w:name="heading 1" w:uiPriority="9" w:qFormat="1"/>
     <w:lsdException w:name="heading 2" w:semiHidden="1" w:uiPriority="9" w:unhideWhenUsed="1" w:qFormat="1"/>
@@ -495,7 +543,6 @@
     <w:lsdException w:name="HTML Sample" w:semiHidden="1" w:unhideWhenUsed="1"/>
     <w:lsdException w:name="HTML Typewriter" w:semiHidden="1" w:unhideWhenUsed="1"/>
     <w:lsdException w:name="HTML Variable" w:semiHidden="1" w:unhideWhenUsed="1"/>
-    <w:lsdException w:name="Normal Table" w:semiHidden="1" w:unhideWhenUsed="1"/>
     <w:lsdException w:name="annotation subject" w:semiHidden="1" w:unhideWhenUsed="1"/>
     <w:lsdException w:name="No List" w:semiHidden="1" w:unhideWhenUsed="1"/>
     <w:lsdException w:name="Outline List 1" w:semiHidden="1" w:unhideWhenUsed="1"/>
@@ -542,10 +589,8 @@
     <w:lsdException w:name="Table Subtle 2" w:semiHidden="1" w:unhideWhenUsed="1"/>
     <w:lsdException w:name="Table Web 1" w:semiHidden="1" w:unhideWhenUsed="1"/>
     <w:lsdException w:name="Table Web 2" w:semiHidden="1" w:unhideWhenUsed="1"/>
-    <w:lsdException w:name="Table Web 3" w:semiHidden="1" w:unhideWhenUsed="1"/>
     <w:lsdException w:name="Balloon Text" w:semiHidden="1" w:unhideWhenUsed="1"/>
     <w:lsdException w:name="Table Grid" w:uiPriority="39"/>
-    <w:lsdException w:name="Table Theme" w:semiHidden="1" w:unhideWhenUsed="1"/>
     <w:lsdException w:name="Placeholder Text" w:semiHidden="1"/>
     <w:lsdException w:name="No Spacing" w:uiPriority="1" w:qFormat="1"/>
     <w:lsdException w:name="Light Shading" w:uiPriority="60"/>
@@ -766,6 +811,7 @@
     <w:lsdException w:name="Hashtag" w:semiHidden="1" w:unhideWhenUsed="1"/>
     <w:lsdException w:name="Unresolved Mention" w:semiHidden="1" w:unhideWhenUsed="1"/>
     <w:lsdException w:name="Smart Link" w:semiHidden="1" w:unhideWhenUsed="1"/>
+    <w:lsdException w:name="Smart Link Error" w:semiHidden="1" w:unhideWhenUsed="1"/>
   </w:latentStyles>
   <w:style w:type="paragraph" w:default="1" w:styleId="Normal">
     <w:name w:val="Normal"/>

</xml_diff>

<commit_message>
medical and selft report formatting
</commit_message>
<xml_diff>
--- a/Use case/Medical Report Use Case.docx
+++ b/Use case/Medical Report Use Case.docx
@@ -1,39 +1,62 @@
 
 <file path=word/document.xml><?xml version="1.0" encoding="utf-8"?>
-<w:document xmlns:wpc="http://schemas.microsoft.com/office/word/2010/wordprocessingCanvas" xmlns:cx="http://schemas.microsoft.com/office/drawing/2014/chartex" xmlns:cx1="http://schemas.microsoft.com/office/drawing/2015/9/8/chartex" xmlns:cx2="http://schemas.microsoft.com/office/drawing/2015/10/21/chartex" xmlns:cx3="http://schemas.microsoft.com/office/drawing/2016/5/9/chartex" xmlns:cx4="http://schemas.microsoft.com/office/drawing/2016/5/10/chartex" xmlns:cx5="http://schemas.microsoft.com/office/drawing/2016/5/11/chartex" xmlns:cx6="http://schemas.microsoft.com/office/drawing/2016/5/12/chartex" xmlns:cx7="http://schemas.microsoft.com/office/drawing/2016/5/13/chartex" xmlns:cx8="http://schemas.microsoft.com/office/drawing/2016/5/14/chartex" xmlns:mc="http://schemas.openxmlformats.org/markup-compatibility/2006" xmlns:aink="http://schemas.microsoft.com/office/drawing/2016/ink" xmlns:am3d="http://schemas.microsoft.com/office/drawing/2017/model3d" xmlns:o="urn:schemas-microsoft-com:office:office" xmlns:r="http://schemas.openxmlformats.org/officeDocument/2006/relationships" xmlns:m="http://schemas.openxmlformats.org/officeDocument/2006/math" xmlns:v="urn:schemas-microsoft-com:vml" xmlns:wp14="http://schemas.microsoft.com/office/word/2010/wordprocessingDrawing" xmlns:wp="http://schemas.openxmlformats.org/drawingml/2006/wordprocessingDrawing" xmlns:w10="urn:schemas-microsoft-com:office:word" xmlns:w="http://schemas.openxmlformats.org/wordprocessingml/2006/main" xmlns:w14="http://schemas.microsoft.com/office/word/2010/wordml" xmlns:w15="http://schemas.microsoft.com/office/word/2012/wordml" xmlns:w16cid="http://schemas.microsoft.com/office/word/2016/wordml/cid" xmlns:w16se="http://schemas.microsoft.com/office/word/2015/wordml/symex" xmlns:wpg="http://schemas.microsoft.com/office/word/2010/wordprocessingGroup" xmlns:wpi="http://schemas.microsoft.com/office/word/2010/wordprocessingInk" xmlns:wne="http://schemas.microsoft.com/office/word/2006/wordml" xmlns:wps="http://schemas.microsoft.com/office/word/2010/wordprocessingShape" mc:Ignorable="w14 w15 w16se w16cid wp14">
+<w:document xmlns:wpc="http://schemas.microsoft.com/office/word/2010/wordprocessingCanvas" xmlns:cx="http://schemas.microsoft.com/office/drawing/2014/chartex" xmlns:cx1="http://schemas.microsoft.com/office/drawing/2015/9/8/chartex" xmlns:cx2="http://schemas.microsoft.com/office/drawing/2015/10/21/chartex" xmlns:cx3="http://schemas.microsoft.com/office/drawing/2016/5/9/chartex" xmlns:cx4="http://schemas.microsoft.com/office/drawing/2016/5/10/chartex" xmlns:cx5="http://schemas.microsoft.com/office/drawing/2016/5/11/chartex" xmlns:cx6="http://schemas.microsoft.com/office/drawing/2016/5/12/chartex" xmlns:cx7="http://schemas.microsoft.com/office/drawing/2016/5/13/chartex" xmlns:cx8="http://schemas.microsoft.com/office/drawing/2016/5/14/chartex" xmlns:mc="http://schemas.openxmlformats.org/markup-compatibility/2006" xmlns:aink="http://schemas.microsoft.com/office/drawing/2016/ink" xmlns:am3d="http://schemas.microsoft.com/office/drawing/2017/model3d" xmlns:o="urn:schemas-microsoft-com:office:office" xmlns:r="http://schemas.openxmlformats.org/officeDocument/2006/relationships" xmlns:m="http://schemas.openxmlformats.org/officeDocument/2006/math" xmlns:v="urn:schemas-microsoft-com:vml" xmlns:wp14="http://schemas.microsoft.com/office/word/2010/wordprocessingDrawing" xmlns:wp="http://schemas.openxmlformats.org/drawingml/2006/wordprocessingDrawing" xmlns:w10="urn:schemas-microsoft-com:office:word" xmlns:w="http://schemas.openxmlformats.org/wordprocessingml/2006/main" xmlns:w14="http://schemas.microsoft.com/office/word/2010/wordml" xmlns:w15="http://schemas.microsoft.com/office/word/2012/wordml" xmlns:w16cex="http://schemas.microsoft.com/office/word/2018/wordml/cex" xmlns:w16cid="http://schemas.microsoft.com/office/word/2016/wordml/cid" xmlns:w16="http://schemas.microsoft.com/office/word/2018/wordml" xmlns:w16se="http://schemas.microsoft.com/office/word/2015/wordml/symex" xmlns:wpg="http://schemas.microsoft.com/office/word/2010/wordprocessingGroup" xmlns:wpi="http://schemas.microsoft.com/office/word/2010/wordprocessingInk" xmlns:wne="http://schemas.microsoft.com/office/word/2006/wordml" xmlns:wps="http://schemas.microsoft.com/office/word/2010/wordprocessingShape" mc:Ignorable="w14 w15 w16se w16cid w16 w16cex wp14">
   <w:body>
     <w:p>
+      <w:pPr>
+        <w:pStyle w:val="Heading1"/>
+      </w:pPr>
       <w:r>
         <w:t>Use case: Medical Reporting</w:t>
       </w:r>
     </w:p>
     <w:p>
-      <w:r>
-        <w:t>Description:</w:t>
-      </w:r>
-    </w:p>
-    <w:p>
+      <w:pPr>
+        <w:pStyle w:val="Heading2"/>
+        <w:spacing w:before="120"/>
+      </w:pPr>
+      <w:r>
+        <w:t>Description</w:t>
+      </w:r>
+      <w:r>
+        <w:t>:</w:t>
+      </w:r>
+    </w:p>
+    <w:p>
+      <w:pPr>
+        <w:spacing w:before="120"/>
+      </w:pPr>
       <w:r>
         <w:t xml:space="preserve">The user of this app has taken a medical test which is positive. The positive medical confirmation must be submitted to the system with no action from the user. </w:t>
       </w:r>
     </w:p>
     <w:p>
+      <w:pPr>
+        <w:pStyle w:val="Heading2"/>
+      </w:pPr>
       <w:r>
         <w:t>Actors</w:t>
       </w:r>
     </w:p>
     <w:p>
+      <w:pPr>
+        <w:spacing w:before="120"/>
+      </w:pPr>
       <w:r>
         <w:t>The medical professionals, health statistic dashboard, the track and trace system’s database, and the user of the system.</w:t>
       </w:r>
     </w:p>
     <w:p>
+      <w:pPr>
+        <w:pStyle w:val="Heading2"/>
+      </w:pPr>
       <w:r>
         <w:t>Pre-conditions</w:t>
       </w:r>
     </w:p>
     <w:p>
       <w:pPr>
+        <w:spacing w:before="120"/>
         <w:jc w:val="both"/>
       </w:pPr>
       <w:r>
@@ -42,35 +65,53 @@
     </w:p>
     <w:p>
       <w:pPr>
+        <w:pStyle w:val="Heading2"/>
+      </w:pPr>
+      <w:r>
+        <w:t>Post-conditions</w:t>
+      </w:r>
+    </w:p>
+    <w:p>
+      <w:pPr>
+        <w:spacing w:before="120"/>
         <w:jc w:val="both"/>
       </w:pPr>
       <w:r>
-        <w:t>Post-conditions</w:t>
-      </w:r>
-    </w:p>
-    <w:p>
-      <w:pPr>
+        <w:t xml:space="preserve">The system would update this user from any level to red level. The system also flags the unique ID to notify other users’ status based on their interactions with this user if they were around him for a prolonged period of time. </w:t>
+      </w:r>
+      <w:r>
+        <w:t xml:space="preserve">All users within five hops of the infected user will </w:t>
+      </w:r>
+      <w:r>
+        <w:t>receive a notification and get a new amber status. This notification will be sent and received by the phones only</w:t>
+      </w:r>
+      <w:r>
+        <w:t xml:space="preserve"> in order to avoid peaks of information coming in the track and trace database. </w:t>
+      </w:r>
+      <w:r>
+        <w:t xml:space="preserve">Users in prolongated contact with the infected individual will receive a notification on their mobile advising them to take a test. </w:t>
+      </w:r>
+    </w:p>
+    <w:p>
+      <w:pPr>
+        <w:pStyle w:val="Heading2"/>
+      </w:pPr>
+      <w:r>
+        <w:t xml:space="preserve">Main Scenario </w:t>
+      </w:r>
+    </w:p>
+    <w:p>
+      <w:pPr>
+        <w:pStyle w:val="ListParagraph"/>
+        <w:numPr>
+          <w:ilvl w:val="0"/>
+          <w:numId w:val="1"/>
+        </w:numPr>
+        <w:spacing w:before="120"/>
         <w:jc w:val="both"/>
       </w:pPr>
       <w:r>
-        <w:t xml:space="preserve">The system would update this user from any level to red level. The system also flags the unique ID to notify other users’ status based on their interactions with this user if they were around him for a prolonged period of time. </w:t>
-      </w:r>
-      <w:r>
-        <w:t xml:space="preserve">All users within five hops of the infected user will </w:t>
-      </w:r>
-      <w:r>
-        <w:t>receive a notification and get a new amber status. This notification will be sent and received by the phones only</w:t>
-      </w:r>
-      <w:r>
-        <w:t xml:space="preserve"> in order to avoid peaks of information coming in the track and trace database. </w:t>
-      </w:r>
-      <w:r>
-        <w:t xml:space="preserve">Users in prolongated contact with the infected individual will receive a notification on their mobile advising them to take a test. </w:t>
-      </w:r>
-    </w:p>
-    <w:p>
-      <w:r>
-        <w:t xml:space="preserve">Main Scenario </w:t>
+        <w:t xml:space="preserve">The user has taken a test in any venue because they have symptoms of the COVID-19. </w:t>
       </w:r>
     </w:p>
     <w:p>
@@ -83,7 +124,7 @@
         <w:jc w:val="both"/>
       </w:pPr>
       <w:r>
-        <w:t xml:space="preserve">The user has taken a test in any venue because they have symptoms of the COVID-19. </w:t>
+        <w:t xml:space="preserve">This venue, which is registered with NHS has performed this test and gets a positive result. </w:t>
       </w:r>
     </w:p>
     <w:p>
@@ -96,7 +137,16 @@
         <w:jc w:val="both"/>
       </w:pPr>
       <w:r>
-        <w:t xml:space="preserve">This venue, which is registered with NHS has performed this test and gets a positive result. </w:t>
+        <w:t xml:space="preserve">The medical professionals update the track and trace system by changing the user’s status to red. </w:t>
+      </w:r>
+      <w:r>
+        <w:t xml:space="preserve">This is done automatically through a excel like sheet. </w:t>
+      </w:r>
+      <w:r>
+        <w:t>A</w:t>
+      </w:r>
+      <w:r>
+        <w:t xml:space="preserve"> user can be identified by the medical professionals using their unique ID number.</w:t>
       </w:r>
     </w:p>
     <w:p>
@@ -109,16 +159,19 @@
         <w:jc w:val="both"/>
       </w:pPr>
       <w:r>
-        <w:t xml:space="preserve">The medical professionals update the track and trace system by changing the user’s status to red. </w:t>
-      </w:r>
-      <w:r>
-        <w:t xml:space="preserve">This is done automatically through a excel like sheet. </w:t>
-      </w:r>
-      <w:r>
-        <w:t>A</w:t>
-      </w:r>
-      <w:r>
-        <w:t xml:space="preserve"> user can be identified by the medical professionals using their unique ID number.</w:t>
+        <w:t xml:space="preserve">This information is sent to </w:t>
+      </w:r>
+      <w:r>
+        <w:t>the users’ phone, main memory</w:t>
+      </w:r>
+      <w:r>
+        <w:t xml:space="preserve"> as well as the dashboard. The memory storage maps the user ID </w:t>
+      </w:r>
+      <w:r>
+        <w:t>to</w:t>
+      </w:r>
+      <w:r>
+        <w:t xml:space="preserve"> the red status. </w:t>
       </w:r>
     </w:p>
     <w:p>
@@ -131,19 +184,31 @@
         <w:jc w:val="both"/>
       </w:pPr>
       <w:r>
-        <w:t xml:space="preserve">This information is sent to </w:t>
-      </w:r>
-      <w:r>
-        <w:t>the users’ phone, main memory</w:t>
-      </w:r>
-      <w:r>
-        <w:t xml:space="preserve"> as well as the dashboard. The memory storage maps the user ID </w:t>
-      </w:r>
-      <w:r>
-        <w:t>to</w:t>
-      </w:r>
-      <w:r>
-        <w:t xml:space="preserve"> the red status. </w:t>
+        <w:t xml:space="preserve">The infected user’s phone </w:t>
+      </w:r>
+      <w:r>
+        <w:t>send</w:t>
+      </w:r>
+      <w:r>
+        <w:t>s</w:t>
+      </w:r>
+      <w:r>
+        <w:t xml:space="preserve"> packets to all users who</w:t>
+      </w:r>
+      <w:r>
+        <w:t xml:space="preserve"> </w:t>
+      </w:r>
+      <w:r>
+        <w:t>have had</w:t>
+      </w:r>
+      <w:r>
+        <w:t xml:space="preserve"> proximity in the past three days with this user, based on their interactions. The conditions for this notification </w:t>
+      </w:r>
+      <w:r>
+        <w:t>are</w:t>
+      </w:r>
+      <w:r>
+        <w:t xml:space="preserve"> proximity, time since contact and hops from the initial infected user. </w:t>
       </w:r>
     </w:p>
     <w:p>
@@ -156,31 +221,19 @@
         <w:jc w:val="both"/>
       </w:pPr>
       <w:r>
-        <w:t xml:space="preserve">The infected user’s phone </w:t>
-      </w:r>
-      <w:r>
-        <w:t>send</w:t>
-      </w:r>
-      <w:r>
-        <w:t>s</w:t>
-      </w:r>
-      <w:r>
-        <w:t xml:space="preserve"> packets to all users who</w:t>
-      </w:r>
-      <w:r>
-        <w:t xml:space="preserve"> </w:t>
-      </w:r>
-      <w:r>
-        <w:t>have had</w:t>
-      </w:r>
-      <w:r>
-        <w:t xml:space="preserve"> proximity in the past three days with this user, based on their interactions. The conditions for this notification </w:t>
-      </w:r>
-      <w:r>
-        <w:t>are</w:t>
-      </w:r>
-      <w:r>
-        <w:t xml:space="preserve"> proximity, time since contact and hops from the initial infected user. </w:t>
+        <w:t xml:space="preserve">The notification is sent to the users’ phone. This notifies them </w:t>
+      </w:r>
+      <w:r>
+        <w:t xml:space="preserve">that </w:t>
+      </w:r>
+      <w:r>
+        <w:t>they have been in contact and m</w:t>
+      </w:r>
+      <w:r>
+        <w:t>ay</w:t>
+      </w:r>
+      <w:r>
+        <w:t xml:space="preserve"> be infected. They are advised to take a medical test and their status is changed to amber. </w:t>
       </w:r>
     </w:p>
     <w:p>
@@ -193,19 +246,7 @@
         <w:jc w:val="both"/>
       </w:pPr>
       <w:r>
-        <w:t xml:space="preserve">The notification is sent to the users’ phone. This notifies them </w:t>
-      </w:r>
-      <w:r>
-        <w:t xml:space="preserve">that </w:t>
-      </w:r>
-      <w:r>
-        <w:t>they have been in contact and m</w:t>
-      </w:r>
-      <w:r>
-        <w:t>ay</w:t>
-      </w:r>
-      <w:r>
-        <w:t xml:space="preserve"> be infected. They are advised to take a medical test and their status is changed to amber. </w:t>
+        <w:t>This information is updated and sent to the database, as well as the dashboard which updates the number of confirmed, as well as possible, COVID-19 cases.</w:t>
       </w:r>
     </w:p>
     <w:p>
@@ -218,7 +259,19 @@
         <w:jc w:val="both"/>
       </w:pPr>
       <w:r>
-        <w:t>This information is updated and sent to the database, as well as the dashboard which updates the number of confirmed, as well as possible, COVID-19 cases.</w:t>
+        <w:t>Once the dashboard has been updated, all users in the area of the infection are alerted that someone near them has contracted</w:t>
+      </w:r>
+      <w:r>
+        <w:t xml:space="preserve"> </w:t>
+      </w:r>
+      <w:r>
+        <w:t>COVID-19. This system uses Bluetooth</w:t>
+      </w:r>
+      <w:r>
+        <w:t xml:space="preserve"> </w:t>
+      </w:r>
+      <w:r>
+        <w:t xml:space="preserve">so that any individual in the perimeter of this user will receive a notification that they are in presence of someone who is infected. </w:t>
       </w:r>
     </w:p>
     <w:p>
@@ -231,46 +284,47 @@
         <w:jc w:val="both"/>
       </w:pPr>
       <w:r>
-        <w:t>Once the dashboard has been updated, all users in the area of the infection are alerted that someone near them has contracted</w:t>
-      </w:r>
-      <w:r>
+        <w:t xml:space="preserve">The map is updated based on the density of population and the number of users in red or amber level. This allows them to plan their trips when going out for groceries and may discourage them to go outside if they live in a dangerous area. </w:t>
+      </w:r>
+    </w:p>
+    <w:p>
+      <w:pPr>
+        <w:pStyle w:val="Heading2"/>
+      </w:pPr>
+      <w:r>
+        <w:t>Alterative Scenarios</w:t>
+      </w:r>
+    </w:p>
+    <w:p>
+      <w:pPr>
+        <w:spacing w:before="120"/>
+      </w:pPr>
+      <w:r>
+        <w:rPr>
+          <w:b/>
+          <w:bCs/>
+        </w:rPr>
+        <w:lastRenderedPageBreak/>
+        <w:t>1</w:t>
+      </w:r>
+      <w:r>
+        <w:rPr>
+          <w:b/>
+          <w:bCs/>
+        </w:rPr>
+        <w:t>.</w:t>
+      </w:r>
+      <w:r>
+        <w:rPr>
+          <w:b/>
+          <w:bCs/>
+        </w:rPr>
         <w:t xml:space="preserve"> </w:t>
       </w:r>
       <w:r>
-        <w:t>COVID-19. This system uses Bluetooth</w:t>
-      </w:r>
-      <w:r>
-        <w:t xml:space="preserve"> </w:t>
-      </w:r>
-      <w:r>
-        <w:t xml:space="preserve">so that any individual in the perimeter of this user will receive a notification that they are in presence of someone who is infected. </w:t>
-      </w:r>
-    </w:p>
-    <w:p>
-      <w:pPr>
-        <w:pStyle w:val="ListParagraph"/>
-        <w:numPr>
-          <w:ilvl w:val="0"/>
-          <w:numId w:val="1"/>
-        </w:numPr>
-        <w:jc w:val="both"/>
-      </w:pPr>
-      <w:r>
-        <w:t xml:space="preserve">The map is updated based on the density of population and the number of users in red or amber level. This allows them to plan their trips when going out for groceries and may discourage them to go outside if they live in a dangerous area. </w:t>
-      </w:r>
-    </w:p>
-    <w:p>
-      <w:r>
-        <w:lastRenderedPageBreak/>
-        <w:t>Alterative Scenarios</w:t>
-      </w:r>
-    </w:p>
-    <w:p>
-      <w:r>
-        <w:t xml:space="preserve">1/ </w:t>
-      </w:r>
-      <w:r>
         <w:rPr>
+          <w:b/>
+          <w:bCs/>
           <w:u w:val="single"/>
         </w:rPr>
         <w:t>The test is negative</w:t>
@@ -281,35 +335,77 @@
       <w:r>
         <w:t xml:space="preserve"> will</w:t>
       </w:r>
-      <w:bookmarkStart w:id="0" w:name="_GoBack"/>
-      <w:bookmarkEnd w:id="0"/>
       <w:r>
         <w:t xml:space="preserve"> acknowledge that he has taken a test by changing his level to green. If the user’s status was amber, the dashboard updates the number of possible cases (decreases by one).</w:t>
       </w:r>
     </w:p>
     <w:p>
-      <w:r>
-        <w:t xml:space="preserve">2/ </w:t>
-      </w:r>
+      <w:pPr>
+        <w:spacing w:before="120"/>
+      </w:pPr>
       <w:r>
         <w:rPr>
+          <w:b/>
+          <w:bCs/>
+        </w:rPr>
+        <w:t>2</w:t>
+      </w:r>
+      <w:r>
+        <w:rPr>
+          <w:b/>
+          <w:bCs/>
+        </w:rPr>
+        <w:t>.</w:t>
+      </w:r>
+      <w:r>
+        <w:rPr>
+          <w:b/>
+          <w:bCs/>
+        </w:rPr>
+        <w:t xml:space="preserve"> </w:t>
+      </w:r>
+      <w:r>
+        <w:rPr>
+          <w:b/>
+          <w:bCs/>
           <w:u w:val="single"/>
         </w:rPr>
         <w:t>There is no answer from the medical venue</w:t>
       </w:r>
       <w:r>
-        <w:t>: The medical staff is not able to change the users’ status due to a prolonged absence of internet connection or issue in their internal system. In this case, there will be a timeout of ‘waiting time’ once the user has taken a test. When this time is reached, they will be notified and advised to contact the venue where they have taken the test.</w:t>
-      </w:r>
-    </w:p>
-    <w:p>
-      <w:pPr>
+        <w:rPr>
+          <w:b/>
+          <w:bCs/>
+        </w:rPr>
+        <w:t>:</w:t>
+      </w:r>
+      <w:r>
+        <w:t xml:space="preserve"> The medical staff is not able to change the users’ status due to a prolonged absence of internet connection or issue in their internal system. In this case, there will be a timeout of ‘waiting time’ once the user has taken a test. When this time is reached, they will be notified and advised to contact the venue where they have taken the test.</w:t>
+      </w:r>
+    </w:p>
+    <w:p>
+      <w:pPr>
+        <w:spacing w:before="120"/>
         <w:jc w:val="both"/>
       </w:pPr>
       <w:r>
-        <w:t>3/</w:t>
-      </w:r>
-      <w:r>
         <w:rPr>
+          <w:b/>
+          <w:bCs/>
+        </w:rPr>
+        <w:t>3</w:t>
+      </w:r>
+      <w:r>
+        <w:rPr>
+          <w:b/>
+          <w:bCs/>
+        </w:rPr>
+        <w:t xml:space="preserve">. </w:t>
+      </w:r>
+      <w:r>
+        <w:rPr>
+          <w:b/>
+          <w:bCs/>
           <w:u w:val="single"/>
         </w:rPr>
         <w:t>The user’s status is inconsistent</w:t>
@@ -321,8 +417,9 @@
     <w:p/>
     <w:p/>
     <w:sectPr>
+      <w:headerReference w:type="default" r:id="rId8"/>
       <w:pgSz w:w="11906" w:h="16838"/>
-      <w:pgMar w:top="1440" w:right="1440" w:bottom="1440" w:left="1440" w:header="708" w:footer="708" w:gutter="0"/>
+      <w:pgMar w:top="1440" w:right="1080" w:bottom="1440" w:left="1080" w:header="708" w:footer="708" w:gutter="0"/>
       <w:cols w:space="708"/>
       <w:docGrid w:linePitch="360"/>
     </w:sectPr>
@@ -330,8 +427,76 @@
 </w:document>
 </file>
 
+<file path=word/endnotes.xml><?xml version="1.0" encoding="utf-8"?>
+<w:endnotes xmlns:wpc="http://schemas.microsoft.com/office/word/2010/wordprocessingCanvas" xmlns:cx="http://schemas.microsoft.com/office/drawing/2014/chartex" xmlns:cx1="http://schemas.microsoft.com/office/drawing/2015/9/8/chartex" xmlns:cx2="http://schemas.microsoft.com/office/drawing/2015/10/21/chartex" xmlns:cx3="http://schemas.microsoft.com/office/drawing/2016/5/9/chartex" xmlns:cx4="http://schemas.microsoft.com/office/drawing/2016/5/10/chartex" xmlns:cx5="http://schemas.microsoft.com/office/drawing/2016/5/11/chartex" xmlns:cx6="http://schemas.microsoft.com/office/drawing/2016/5/12/chartex" xmlns:cx7="http://schemas.microsoft.com/office/drawing/2016/5/13/chartex" xmlns:cx8="http://schemas.microsoft.com/office/drawing/2016/5/14/chartex" xmlns:mc="http://schemas.openxmlformats.org/markup-compatibility/2006" xmlns:aink="http://schemas.microsoft.com/office/drawing/2016/ink" xmlns:am3d="http://schemas.microsoft.com/office/drawing/2017/model3d" xmlns:o="urn:schemas-microsoft-com:office:office" xmlns:r="http://schemas.openxmlformats.org/officeDocument/2006/relationships" xmlns:m="http://schemas.openxmlformats.org/officeDocument/2006/math" xmlns:v="urn:schemas-microsoft-com:vml" xmlns:wp14="http://schemas.microsoft.com/office/word/2010/wordprocessingDrawing" xmlns:wp="http://schemas.openxmlformats.org/drawingml/2006/wordprocessingDrawing" xmlns:w10="urn:schemas-microsoft-com:office:word" xmlns:w="http://schemas.openxmlformats.org/wordprocessingml/2006/main" xmlns:w14="http://schemas.microsoft.com/office/word/2010/wordml" xmlns:w15="http://schemas.microsoft.com/office/word/2012/wordml" xmlns:w16cex="http://schemas.microsoft.com/office/word/2018/wordml/cex" xmlns:w16cid="http://schemas.microsoft.com/office/word/2016/wordml/cid" xmlns:w16="http://schemas.microsoft.com/office/word/2018/wordml" xmlns:w16se="http://schemas.microsoft.com/office/word/2015/wordml/symex" xmlns:wpg="http://schemas.microsoft.com/office/word/2010/wordprocessingGroup" xmlns:wpi="http://schemas.microsoft.com/office/word/2010/wordprocessingInk" xmlns:wne="http://schemas.microsoft.com/office/word/2006/wordml" xmlns:wps="http://schemas.microsoft.com/office/word/2010/wordprocessingShape" mc:Ignorable="w14 w15 w16se w16cid w16 w16cex wp14">
+  <w:endnote w:type="separator" w:id="-1">
+    <w:p>
+      <w:pPr>
+        <w:spacing w:before="0" w:after="0" w:line="240" w:lineRule="auto"/>
+      </w:pPr>
+      <w:r>
+        <w:separator/>
+      </w:r>
+    </w:p>
+  </w:endnote>
+  <w:endnote w:type="continuationSeparator" w:id="0">
+    <w:p>
+      <w:pPr>
+        <w:spacing w:before="0" w:after="0" w:line="240" w:lineRule="auto"/>
+      </w:pPr>
+      <w:r>
+        <w:continuationSeparator/>
+      </w:r>
+    </w:p>
+  </w:endnote>
+</w:endnotes>
+</file>
+
+<file path=word/footnotes.xml><?xml version="1.0" encoding="utf-8"?>
+<w:footnotes xmlns:wpc="http://schemas.microsoft.com/office/word/2010/wordprocessingCanvas" xmlns:cx="http://schemas.microsoft.com/office/drawing/2014/chartex" xmlns:cx1="http://schemas.microsoft.com/office/drawing/2015/9/8/chartex" xmlns:cx2="http://schemas.microsoft.com/office/drawing/2015/10/21/chartex" xmlns:cx3="http://schemas.microsoft.com/office/drawing/2016/5/9/chartex" xmlns:cx4="http://schemas.microsoft.com/office/drawing/2016/5/10/chartex" xmlns:cx5="http://schemas.microsoft.com/office/drawing/2016/5/11/chartex" xmlns:cx6="http://schemas.microsoft.com/office/drawing/2016/5/12/chartex" xmlns:cx7="http://schemas.microsoft.com/office/drawing/2016/5/13/chartex" xmlns:cx8="http://schemas.microsoft.com/office/drawing/2016/5/14/chartex" xmlns:mc="http://schemas.openxmlformats.org/markup-compatibility/2006" xmlns:aink="http://schemas.microsoft.com/office/drawing/2016/ink" xmlns:am3d="http://schemas.microsoft.com/office/drawing/2017/model3d" xmlns:o="urn:schemas-microsoft-com:office:office" xmlns:r="http://schemas.openxmlformats.org/officeDocument/2006/relationships" xmlns:m="http://schemas.openxmlformats.org/officeDocument/2006/math" xmlns:v="urn:schemas-microsoft-com:vml" xmlns:wp14="http://schemas.microsoft.com/office/word/2010/wordprocessingDrawing" xmlns:wp="http://schemas.openxmlformats.org/drawingml/2006/wordprocessingDrawing" xmlns:w10="urn:schemas-microsoft-com:office:word" xmlns:w="http://schemas.openxmlformats.org/wordprocessingml/2006/main" xmlns:w14="http://schemas.microsoft.com/office/word/2010/wordml" xmlns:w15="http://schemas.microsoft.com/office/word/2012/wordml" xmlns:w16cex="http://schemas.microsoft.com/office/word/2018/wordml/cex" xmlns:w16cid="http://schemas.microsoft.com/office/word/2016/wordml/cid" xmlns:w16="http://schemas.microsoft.com/office/word/2018/wordml" xmlns:w16se="http://schemas.microsoft.com/office/word/2015/wordml/symex" xmlns:wpg="http://schemas.microsoft.com/office/word/2010/wordprocessingGroup" xmlns:wpi="http://schemas.microsoft.com/office/word/2010/wordprocessingInk" xmlns:wne="http://schemas.microsoft.com/office/word/2006/wordml" xmlns:wps="http://schemas.microsoft.com/office/word/2010/wordprocessingShape" mc:Ignorable="w14 w15 w16se w16cid w16 w16cex wp14">
+  <w:footnote w:type="separator" w:id="-1">
+    <w:p>
+      <w:pPr>
+        <w:spacing w:before="0" w:after="0" w:line="240" w:lineRule="auto"/>
+      </w:pPr>
+      <w:r>
+        <w:separator/>
+      </w:r>
+    </w:p>
+  </w:footnote>
+  <w:footnote w:type="continuationSeparator" w:id="0">
+    <w:p>
+      <w:pPr>
+        <w:spacing w:before="0" w:after="0" w:line="240" w:lineRule="auto"/>
+      </w:pPr>
+      <w:r>
+        <w:continuationSeparator/>
+      </w:r>
+    </w:p>
+  </w:footnote>
+</w:footnotes>
+</file>
+
+<file path=word/header1.xml><?xml version="1.0" encoding="utf-8"?>
+<w:hdr xmlns:wpc="http://schemas.microsoft.com/office/word/2010/wordprocessingCanvas" xmlns:cx="http://schemas.microsoft.com/office/drawing/2014/chartex" xmlns:cx1="http://schemas.microsoft.com/office/drawing/2015/9/8/chartex" xmlns:cx2="http://schemas.microsoft.com/office/drawing/2015/10/21/chartex" xmlns:cx3="http://schemas.microsoft.com/office/drawing/2016/5/9/chartex" xmlns:cx4="http://schemas.microsoft.com/office/drawing/2016/5/10/chartex" xmlns:cx5="http://schemas.microsoft.com/office/drawing/2016/5/11/chartex" xmlns:cx6="http://schemas.microsoft.com/office/drawing/2016/5/12/chartex" xmlns:cx7="http://schemas.microsoft.com/office/drawing/2016/5/13/chartex" xmlns:cx8="http://schemas.microsoft.com/office/drawing/2016/5/14/chartex" xmlns:mc="http://schemas.openxmlformats.org/markup-compatibility/2006" xmlns:aink="http://schemas.microsoft.com/office/drawing/2016/ink" xmlns:am3d="http://schemas.microsoft.com/office/drawing/2017/model3d" xmlns:o="urn:schemas-microsoft-com:office:office" xmlns:r="http://schemas.openxmlformats.org/officeDocument/2006/relationships" xmlns:m="http://schemas.openxmlformats.org/officeDocument/2006/math" xmlns:v="urn:schemas-microsoft-com:vml" xmlns:wp14="http://schemas.microsoft.com/office/word/2010/wordprocessingDrawing" xmlns:wp="http://schemas.openxmlformats.org/drawingml/2006/wordprocessingDrawing" xmlns:w10="urn:schemas-microsoft-com:office:word" xmlns:w="http://schemas.openxmlformats.org/wordprocessingml/2006/main" xmlns:w14="http://schemas.microsoft.com/office/word/2010/wordml" xmlns:w15="http://schemas.microsoft.com/office/word/2012/wordml" xmlns:w16cex="http://schemas.microsoft.com/office/word/2018/wordml/cex" xmlns:w16cid="http://schemas.microsoft.com/office/word/2016/wordml/cid" xmlns:w16="http://schemas.microsoft.com/office/word/2018/wordml" xmlns:w16se="http://schemas.microsoft.com/office/word/2015/wordml/symex" xmlns:wpg="http://schemas.microsoft.com/office/word/2010/wordprocessingGroup" xmlns:wpi="http://schemas.microsoft.com/office/word/2010/wordprocessingInk" xmlns:wne="http://schemas.microsoft.com/office/word/2006/wordml" xmlns:wps="http://schemas.microsoft.com/office/word/2010/wordprocessingShape" mc:Ignorable="w14 w15 w16se w16cid w16 w16cex wp14">
+  <w:p>
+    <w:pPr>
+      <w:pStyle w:val="Header"/>
+    </w:pPr>
+    <w:r>
+      <w:rPr>
+        <w:color w:val="4472C4" w:themeColor="accent1"/>
+        <w:spacing w:val="20"/>
+        <w:sz w:val="28"/>
+      </w:rPr>
+      <w:t>HSBC – IBMish Workshop</w:t>
+    </w:r>
+  </w:p>
+</w:hdr>
+</file>
+
 <file path=word/numbering.xml><?xml version="1.0" encoding="utf-8"?>
-<w:numbering xmlns:wpc="http://schemas.microsoft.com/office/word/2010/wordprocessingCanvas" xmlns:cx="http://schemas.microsoft.com/office/drawing/2014/chartex" xmlns:cx1="http://schemas.microsoft.com/office/drawing/2015/9/8/chartex" xmlns:cx2="http://schemas.microsoft.com/office/drawing/2015/10/21/chartex" xmlns:cx3="http://schemas.microsoft.com/office/drawing/2016/5/9/chartex" xmlns:cx4="http://schemas.microsoft.com/office/drawing/2016/5/10/chartex" xmlns:cx5="http://schemas.microsoft.com/office/drawing/2016/5/11/chartex" xmlns:cx6="http://schemas.microsoft.com/office/drawing/2016/5/12/chartex" xmlns:cx7="http://schemas.microsoft.com/office/drawing/2016/5/13/chartex" xmlns:cx8="http://schemas.microsoft.com/office/drawing/2016/5/14/chartex" xmlns:mc="http://schemas.openxmlformats.org/markup-compatibility/2006" xmlns:aink="http://schemas.microsoft.com/office/drawing/2016/ink" xmlns:am3d="http://schemas.microsoft.com/office/drawing/2017/model3d" xmlns:o="urn:schemas-microsoft-com:office:office" xmlns:r="http://schemas.openxmlformats.org/officeDocument/2006/relationships" xmlns:m="http://schemas.openxmlformats.org/officeDocument/2006/math" xmlns:v="urn:schemas-microsoft-com:vml" xmlns:wp14="http://schemas.microsoft.com/office/word/2010/wordprocessingDrawing" xmlns:wp="http://schemas.openxmlformats.org/drawingml/2006/wordprocessingDrawing" xmlns:w10="urn:schemas-microsoft-com:office:word" xmlns:w="http://schemas.openxmlformats.org/wordprocessingml/2006/main" xmlns:w14="http://schemas.microsoft.com/office/word/2010/wordml" xmlns:w15="http://schemas.microsoft.com/office/word/2012/wordml" xmlns:w16cid="http://schemas.microsoft.com/office/word/2016/wordml/cid" xmlns:w16se="http://schemas.microsoft.com/office/word/2015/wordml/symex" xmlns:wpg="http://schemas.microsoft.com/office/word/2010/wordprocessingGroup" xmlns:wpi="http://schemas.microsoft.com/office/word/2010/wordprocessingInk" xmlns:wne="http://schemas.microsoft.com/office/word/2006/wordml" xmlns:wps="http://schemas.microsoft.com/office/word/2010/wordprocessingShape" mc:Ignorable="w14 w15 w16se w16cid wp14">
+<w:numbering xmlns:wpc="http://schemas.microsoft.com/office/word/2010/wordprocessingCanvas" xmlns:cx="http://schemas.microsoft.com/office/drawing/2014/chartex" xmlns:cx1="http://schemas.microsoft.com/office/drawing/2015/9/8/chartex" xmlns:cx2="http://schemas.microsoft.com/office/drawing/2015/10/21/chartex" xmlns:cx3="http://schemas.microsoft.com/office/drawing/2016/5/9/chartex" xmlns:cx4="http://schemas.microsoft.com/office/drawing/2016/5/10/chartex" xmlns:cx5="http://schemas.microsoft.com/office/drawing/2016/5/11/chartex" xmlns:cx6="http://schemas.microsoft.com/office/drawing/2016/5/12/chartex" xmlns:cx7="http://schemas.microsoft.com/office/drawing/2016/5/13/chartex" xmlns:cx8="http://schemas.microsoft.com/office/drawing/2016/5/14/chartex" xmlns:mc="http://schemas.openxmlformats.org/markup-compatibility/2006" xmlns:aink="http://schemas.microsoft.com/office/drawing/2016/ink" xmlns:am3d="http://schemas.microsoft.com/office/drawing/2017/model3d" xmlns:o="urn:schemas-microsoft-com:office:office" xmlns:r="http://schemas.openxmlformats.org/officeDocument/2006/relationships" xmlns:m="http://schemas.openxmlformats.org/officeDocument/2006/math" xmlns:v="urn:schemas-microsoft-com:vml" xmlns:wp14="http://schemas.microsoft.com/office/word/2010/wordprocessingDrawing" xmlns:wp="http://schemas.openxmlformats.org/drawingml/2006/wordprocessingDrawing" xmlns:w10="urn:schemas-microsoft-com:office:word" xmlns:w="http://schemas.openxmlformats.org/wordprocessingml/2006/main" xmlns:w14="http://schemas.microsoft.com/office/word/2010/wordml" xmlns:w15="http://schemas.microsoft.com/office/word/2012/wordml" xmlns:w16cex="http://schemas.microsoft.com/office/word/2018/wordml/cex" xmlns:w16cid="http://schemas.microsoft.com/office/word/2016/wordml/cid" xmlns:w16="http://schemas.microsoft.com/office/word/2018/wordml" xmlns:w16se="http://schemas.microsoft.com/office/word/2015/wordml/symex" xmlns:wpg="http://schemas.microsoft.com/office/word/2010/wordprocessingGroup" xmlns:wpi="http://schemas.microsoft.com/office/word/2010/wordprocessingInk" xmlns:wne="http://schemas.microsoft.com/office/word/2006/wordml" xmlns:wps="http://schemas.microsoft.com/office/word/2010/wordprocessingShape" mc:Ignorable="w14 w15 w16se w16cid w16 w16cex wp14">
   <w:abstractNum w:abstractNumId="0" w15:restartNumberingAfterBreak="0">
     <w:nsid w:val="7EBC56D7"/>
     <w:multiLevelType w:val="hybridMultilevel"/>
@@ -425,19 +590,23 @@
 </file>
 
 <file path=word/styles.xml><?xml version="1.0" encoding="utf-8"?>
-<w:styles xmlns:mc="http://schemas.openxmlformats.org/markup-compatibility/2006" xmlns:r="http://schemas.openxmlformats.org/officeDocument/2006/relationships" xmlns:w="http://schemas.openxmlformats.org/wordprocessingml/2006/main" xmlns:w14="http://schemas.microsoft.com/office/word/2010/wordml" xmlns:w15="http://schemas.microsoft.com/office/word/2012/wordml" xmlns:w16cid="http://schemas.microsoft.com/office/word/2016/wordml/cid" xmlns:w16se="http://schemas.microsoft.com/office/word/2015/wordml/symex" mc:Ignorable="w14 w15 w16se w16cid">
+<w:styles xmlns:mc="http://schemas.openxmlformats.org/markup-compatibility/2006" xmlns:r="http://schemas.openxmlformats.org/officeDocument/2006/relationships" xmlns:w="http://schemas.openxmlformats.org/wordprocessingml/2006/main" xmlns:w14="http://schemas.microsoft.com/office/word/2010/wordml" xmlns:w15="http://schemas.microsoft.com/office/word/2012/wordml" xmlns:w16cex="http://schemas.microsoft.com/office/word/2018/wordml/cex" xmlns:w16cid="http://schemas.microsoft.com/office/word/2016/wordml/cid" xmlns:w16="http://schemas.microsoft.com/office/word/2018/wordml" xmlns:w16se="http://schemas.microsoft.com/office/word/2015/wordml/symex" mc:Ignorable="w14 w15 w16se w16cid w16 w16cex">
   <w:docDefaults>
     <w:rPrDefault>
       <w:rPr>
         <w:rFonts w:asciiTheme="minorHAnsi" w:eastAsiaTheme="minorEastAsia" w:hAnsiTheme="minorHAnsi" w:cstheme="minorBidi"/>
-        <w:sz w:val="24"/>
-        <w:szCs w:val="24"/>
+        <w:sz w:val="22"/>
+        <w:szCs w:val="22"/>
         <w:lang w:val="en-GB" w:eastAsia="zh-CN" w:bidi="ar-SA"/>
       </w:rPr>
     </w:rPrDefault>
-    <w:pPrDefault/>
+    <w:pPrDefault>
+      <w:pPr>
+        <w:spacing w:before="200" w:after="200" w:line="276" w:lineRule="auto"/>
+      </w:pPr>
+    </w:pPrDefault>
   </w:docDefaults>
-  <w:latentStyles w:defLockedState="0" w:defUIPriority="99" w:defSemiHidden="0" w:defUnhideWhenUsed="0" w:defQFormat="0" w:count="377">
+  <w:latentStyles w:defLockedState="0" w:defUIPriority="99" w:defSemiHidden="0" w:defUnhideWhenUsed="0" w:defQFormat="0" w:count="376">
     <w:lsdException w:name="Normal" w:uiPriority="0" w:qFormat="1"/>
     <w:lsdException w:name="heading 1" w:uiPriority="9" w:qFormat="1"/>
     <w:lsdException w:name="heading 2" w:semiHidden="1" w:uiPriority="9" w:unhideWhenUsed="1" w:qFormat="1"/>
@@ -543,6 +712,7 @@
     <w:lsdException w:name="HTML Sample" w:semiHidden="1" w:unhideWhenUsed="1"/>
     <w:lsdException w:name="HTML Typewriter" w:semiHidden="1" w:unhideWhenUsed="1"/>
     <w:lsdException w:name="HTML Variable" w:semiHidden="1" w:unhideWhenUsed="1"/>
+    <w:lsdException w:name="Normal Table" w:semiHidden="1" w:unhideWhenUsed="1"/>
     <w:lsdException w:name="annotation subject" w:semiHidden="1" w:unhideWhenUsed="1"/>
     <w:lsdException w:name="No List" w:semiHidden="1" w:unhideWhenUsed="1"/>
     <w:lsdException w:name="Outline List 1" w:semiHidden="1" w:unhideWhenUsed="1"/>
@@ -589,8 +759,10 @@
     <w:lsdException w:name="Table Subtle 2" w:semiHidden="1" w:unhideWhenUsed="1"/>
     <w:lsdException w:name="Table Web 1" w:semiHidden="1" w:unhideWhenUsed="1"/>
     <w:lsdException w:name="Table Web 2" w:semiHidden="1" w:unhideWhenUsed="1"/>
+    <w:lsdException w:name="Table Web 3" w:semiHidden="1" w:unhideWhenUsed="1"/>
     <w:lsdException w:name="Balloon Text" w:semiHidden="1" w:unhideWhenUsed="1"/>
     <w:lsdException w:name="Table Grid" w:uiPriority="39"/>
+    <w:lsdException w:name="Table Theme" w:semiHidden="1" w:unhideWhenUsed="1"/>
     <w:lsdException w:name="Placeholder Text" w:semiHidden="1"/>
     <w:lsdException w:name="No Spacing" w:uiPriority="1" w:qFormat="1"/>
     <w:lsdException w:name="Light Shading" w:uiPriority="60"/>
@@ -811,26 +983,241 @@
     <w:lsdException w:name="Hashtag" w:semiHidden="1" w:unhideWhenUsed="1"/>
     <w:lsdException w:name="Unresolved Mention" w:semiHidden="1" w:unhideWhenUsed="1"/>
     <w:lsdException w:name="Smart Link" w:semiHidden="1" w:unhideWhenUsed="1"/>
-    <w:lsdException w:name="Smart Link Error" w:semiHidden="1" w:unhideWhenUsed="1"/>
   </w:latentStyles>
   <w:style w:type="paragraph" w:default="1" w:styleId="Normal">
     <w:name w:val="Normal"/>
     <w:qFormat/>
-    <w:rsid w:val="00E7771E"/>
+    <w:rsid w:val="00B35CBC"/>
+    <w:rPr>
+      <w:sz w:val="20"/>
+      <w:szCs w:val="20"/>
+    </w:rPr>
+  </w:style>
+  <w:style w:type="paragraph" w:styleId="Heading1">
+    <w:name w:val="heading 1"/>
+    <w:basedOn w:val="Normal"/>
+    <w:next w:val="Normal"/>
+    <w:link w:val="Heading1Char"/>
+    <w:uiPriority w:val="9"/>
+    <w:qFormat/>
+    <w:rsid w:val="00B35CBC"/>
     <w:pPr>
-      <w:spacing w:after="160" w:line="259" w:lineRule="auto"/>
+      <w:pBdr>
+        <w:top w:val="single" w:sz="24" w:space="0" w:color="4472C4" w:themeColor="accent1"/>
+        <w:left w:val="single" w:sz="24" w:space="0" w:color="4472C4" w:themeColor="accent1"/>
+        <w:bottom w:val="single" w:sz="24" w:space="0" w:color="4472C4" w:themeColor="accent1"/>
+        <w:right w:val="single" w:sz="24" w:space="0" w:color="4472C4" w:themeColor="accent1"/>
+      </w:pBdr>
+      <w:shd w:val="clear" w:color="auto" w:fill="4472C4" w:themeFill="accent1"/>
+      <w:spacing w:after="0"/>
+      <w:outlineLvl w:val="0"/>
     </w:pPr>
     <w:rPr>
-      <w:rFonts w:eastAsiaTheme="minorHAnsi"/>
+      <w:b/>
+      <w:bCs/>
+      <w:caps/>
+      <w:color w:val="FFFFFF" w:themeColor="background1"/>
+      <w:spacing w:val="15"/>
       <w:sz w:val="22"/>
       <w:szCs w:val="22"/>
-      <w:lang w:eastAsia="en-US"/>
+    </w:rPr>
+  </w:style>
+  <w:style w:type="paragraph" w:styleId="Heading2">
+    <w:name w:val="heading 2"/>
+    <w:basedOn w:val="Normal"/>
+    <w:next w:val="Normal"/>
+    <w:link w:val="Heading2Char"/>
+    <w:uiPriority w:val="9"/>
+    <w:unhideWhenUsed/>
+    <w:qFormat/>
+    <w:rsid w:val="004B6EB9"/>
+    <w:pPr>
+      <w:pBdr>
+        <w:top w:val="single" w:sz="24" w:space="0" w:color="D9E2F3" w:themeColor="accent1" w:themeTint="33"/>
+        <w:left w:val="single" w:sz="24" w:space="0" w:color="D9E2F3" w:themeColor="accent1" w:themeTint="33"/>
+        <w:bottom w:val="single" w:sz="24" w:space="0" w:color="D9E2F3" w:themeColor="accent1" w:themeTint="33"/>
+        <w:right w:val="single" w:sz="24" w:space="0" w:color="D9E2F3" w:themeColor="accent1" w:themeTint="33"/>
+      </w:pBdr>
+      <w:shd w:val="clear" w:color="auto" w:fill="D9E2F3" w:themeFill="accent1" w:themeFillTint="33"/>
+      <w:spacing w:before="0" w:after="0"/>
+      <w:outlineLvl w:val="1"/>
+    </w:pPr>
+    <w:rPr>
+      <w:rFonts w:cs="Times New Roman (Body CS)"/>
+      <w:spacing w:val="15"/>
+      <w:sz w:val="22"/>
+      <w:szCs w:val="22"/>
+    </w:rPr>
+  </w:style>
+  <w:style w:type="paragraph" w:styleId="Heading3">
+    <w:name w:val="heading 3"/>
+    <w:basedOn w:val="Normal"/>
+    <w:next w:val="Normal"/>
+    <w:link w:val="Heading3Char"/>
+    <w:uiPriority w:val="9"/>
+    <w:unhideWhenUsed/>
+    <w:qFormat/>
+    <w:rsid w:val="00B35CBC"/>
+    <w:pPr>
+      <w:pBdr>
+        <w:top w:val="single" w:sz="6" w:space="2" w:color="4472C4" w:themeColor="accent1"/>
+        <w:left w:val="single" w:sz="6" w:space="2" w:color="4472C4" w:themeColor="accent1"/>
+      </w:pBdr>
+      <w:spacing w:before="300" w:after="0"/>
+      <w:outlineLvl w:val="2"/>
+    </w:pPr>
+    <w:rPr>
+      <w:caps/>
+      <w:color w:val="1F3763" w:themeColor="accent1" w:themeShade="7F"/>
+      <w:spacing w:val="15"/>
+      <w:sz w:val="22"/>
+      <w:szCs w:val="22"/>
+    </w:rPr>
+  </w:style>
+  <w:style w:type="paragraph" w:styleId="Heading4">
+    <w:name w:val="heading 4"/>
+    <w:basedOn w:val="Normal"/>
+    <w:next w:val="Normal"/>
+    <w:link w:val="Heading4Char"/>
+    <w:uiPriority w:val="9"/>
+    <w:semiHidden/>
+    <w:unhideWhenUsed/>
+    <w:qFormat/>
+    <w:rsid w:val="00B35CBC"/>
+    <w:pPr>
+      <w:pBdr>
+        <w:top w:val="dotted" w:sz="6" w:space="2" w:color="4472C4" w:themeColor="accent1"/>
+        <w:left w:val="dotted" w:sz="6" w:space="2" w:color="4472C4" w:themeColor="accent1"/>
+      </w:pBdr>
+      <w:spacing w:before="300" w:after="0"/>
+      <w:outlineLvl w:val="3"/>
+    </w:pPr>
+    <w:rPr>
+      <w:caps/>
+      <w:color w:val="2F5496" w:themeColor="accent1" w:themeShade="BF"/>
+      <w:spacing w:val="10"/>
+      <w:sz w:val="22"/>
+      <w:szCs w:val="22"/>
+    </w:rPr>
+  </w:style>
+  <w:style w:type="paragraph" w:styleId="Heading5">
+    <w:name w:val="heading 5"/>
+    <w:basedOn w:val="Normal"/>
+    <w:next w:val="Normal"/>
+    <w:link w:val="Heading5Char"/>
+    <w:uiPriority w:val="9"/>
+    <w:semiHidden/>
+    <w:unhideWhenUsed/>
+    <w:qFormat/>
+    <w:rsid w:val="00B35CBC"/>
+    <w:pPr>
+      <w:pBdr>
+        <w:bottom w:val="single" w:sz="6" w:space="1" w:color="4472C4" w:themeColor="accent1"/>
+      </w:pBdr>
+      <w:spacing w:before="300" w:after="0"/>
+      <w:outlineLvl w:val="4"/>
+    </w:pPr>
+    <w:rPr>
+      <w:caps/>
+      <w:color w:val="2F5496" w:themeColor="accent1" w:themeShade="BF"/>
+      <w:spacing w:val="10"/>
+      <w:sz w:val="22"/>
+      <w:szCs w:val="22"/>
+    </w:rPr>
+  </w:style>
+  <w:style w:type="paragraph" w:styleId="Heading6">
+    <w:name w:val="heading 6"/>
+    <w:basedOn w:val="Normal"/>
+    <w:next w:val="Normal"/>
+    <w:link w:val="Heading6Char"/>
+    <w:uiPriority w:val="9"/>
+    <w:semiHidden/>
+    <w:unhideWhenUsed/>
+    <w:qFormat/>
+    <w:rsid w:val="00B35CBC"/>
+    <w:pPr>
+      <w:pBdr>
+        <w:bottom w:val="dotted" w:sz="6" w:space="1" w:color="4472C4" w:themeColor="accent1"/>
+      </w:pBdr>
+      <w:spacing w:before="300" w:after="0"/>
+      <w:outlineLvl w:val="5"/>
+    </w:pPr>
+    <w:rPr>
+      <w:caps/>
+      <w:color w:val="2F5496" w:themeColor="accent1" w:themeShade="BF"/>
+      <w:spacing w:val="10"/>
+      <w:sz w:val="22"/>
+      <w:szCs w:val="22"/>
+    </w:rPr>
+  </w:style>
+  <w:style w:type="paragraph" w:styleId="Heading7">
+    <w:name w:val="heading 7"/>
+    <w:basedOn w:val="Normal"/>
+    <w:next w:val="Normal"/>
+    <w:link w:val="Heading7Char"/>
+    <w:uiPriority w:val="9"/>
+    <w:semiHidden/>
+    <w:unhideWhenUsed/>
+    <w:qFormat/>
+    <w:rsid w:val="00B35CBC"/>
+    <w:pPr>
+      <w:spacing w:before="300" w:after="0"/>
+      <w:outlineLvl w:val="6"/>
+    </w:pPr>
+    <w:rPr>
+      <w:caps/>
+      <w:color w:val="2F5496" w:themeColor="accent1" w:themeShade="BF"/>
+      <w:spacing w:val="10"/>
+      <w:sz w:val="22"/>
+      <w:szCs w:val="22"/>
+    </w:rPr>
+  </w:style>
+  <w:style w:type="paragraph" w:styleId="Heading8">
+    <w:name w:val="heading 8"/>
+    <w:basedOn w:val="Normal"/>
+    <w:next w:val="Normal"/>
+    <w:link w:val="Heading8Char"/>
+    <w:uiPriority w:val="9"/>
+    <w:semiHidden/>
+    <w:unhideWhenUsed/>
+    <w:qFormat/>
+    <w:rsid w:val="00B35CBC"/>
+    <w:pPr>
+      <w:spacing w:before="300" w:after="0"/>
+      <w:outlineLvl w:val="7"/>
+    </w:pPr>
+    <w:rPr>
+      <w:caps/>
+      <w:spacing w:val="10"/>
+      <w:sz w:val="18"/>
+      <w:szCs w:val="18"/>
+    </w:rPr>
+  </w:style>
+  <w:style w:type="paragraph" w:styleId="Heading9">
+    <w:name w:val="heading 9"/>
+    <w:basedOn w:val="Normal"/>
+    <w:next w:val="Normal"/>
+    <w:link w:val="Heading9Char"/>
+    <w:uiPriority w:val="9"/>
+    <w:semiHidden/>
+    <w:unhideWhenUsed/>
+    <w:qFormat/>
+    <w:rsid w:val="00B35CBC"/>
+    <w:pPr>
+      <w:spacing w:before="300" w:after="0"/>
+      <w:outlineLvl w:val="8"/>
+    </w:pPr>
+    <w:rPr>
+      <w:i/>
+      <w:caps/>
+      <w:spacing w:val="10"/>
+      <w:sz w:val="18"/>
+      <w:szCs w:val="18"/>
     </w:rPr>
   </w:style>
   <w:style w:type="character" w:default="1" w:styleId="DefaultParagraphFont">
     <w:name w:val="Default Paragraph Font"/>
     <w:uiPriority w:val="1"/>
-    <w:semiHidden/>
     <w:unhideWhenUsed/>
   </w:style>
   <w:style w:type="table" w:default="1" w:styleId="TableNormal">
@@ -871,11 +1258,449 @@
     <w:basedOn w:val="Normal"/>
     <w:uiPriority w:val="34"/>
     <w:qFormat/>
-    <w:rsid w:val="00E7771E"/>
+    <w:rsid w:val="00B35CBC"/>
     <w:pPr>
       <w:ind w:left="720"/>
       <w:contextualSpacing/>
     </w:pPr>
+  </w:style>
+  <w:style w:type="character" w:customStyle="1" w:styleId="Heading1Char">
+    <w:name w:val="Heading 1 Char"/>
+    <w:basedOn w:val="DefaultParagraphFont"/>
+    <w:link w:val="Heading1"/>
+    <w:uiPriority w:val="9"/>
+    <w:rsid w:val="00B35CBC"/>
+    <w:rPr>
+      <w:b/>
+      <w:bCs/>
+      <w:caps/>
+      <w:color w:val="FFFFFF" w:themeColor="background1"/>
+      <w:spacing w:val="15"/>
+      <w:shd w:val="clear" w:color="auto" w:fill="4472C4" w:themeFill="accent1"/>
+    </w:rPr>
+  </w:style>
+  <w:style w:type="character" w:customStyle="1" w:styleId="Heading2Char">
+    <w:name w:val="Heading 2 Char"/>
+    <w:basedOn w:val="DefaultParagraphFont"/>
+    <w:link w:val="Heading2"/>
+    <w:uiPriority w:val="9"/>
+    <w:rsid w:val="004B6EB9"/>
+    <w:rPr>
+      <w:rFonts w:cs="Times New Roman (Body CS)"/>
+      <w:spacing w:val="15"/>
+      <w:shd w:val="clear" w:color="auto" w:fill="D9E2F3" w:themeFill="accent1" w:themeFillTint="33"/>
+    </w:rPr>
+  </w:style>
+  <w:style w:type="character" w:customStyle="1" w:styleId="Heading3Char">
+    <w:name w:val="Heading 3 Char"/>
+    <w:basedOn w:val="DefaultParagraphFont"/>
+    <w:link w:val="Heading3"/>
+    <w:uiPriority w:val="9"/>
+    <w:rsid w:val="00B35CBC"/>
+    <w:rPr>
+      <w:caps/>
+      <w:color w:val="1F3763" w:themeColor="accent1" w:themeShade="7F"/>
+      <w:spacing w:val="15"/>
+    </w:rPr>
+  </w:style>
+  <w:style w:type="character" w:customStyle="1" w:styleId="Heading4Char">
+    <w:name w:val="Heading 4 Char"/>
+    <w:basedOn w:val="DefaultParagraphFont"/>
+    <w:link w:val="Heading4"/>
+    <w:uiPriority w:val="9"/>
+    <w:semiHidden/>
+    <w:rsid w:val="00B35CBC"/>
+    <w:rPr>
+      <w:caps/>
+      <w:color w:val="2F5496" w:themeColor="accent1" w:themeShade="BF"/>
+      <w:spacing w:val="10"/>
+    </w:rPr>
+  </w:style>
+  <w:style w:type="character" w:customStyle="1" w:styleId="Heading5Char">
+    <w:name w:val="Heading 5 Char"/>
+    <w:basedOn w:val="DefaultParagraphFont"/>
+    <w:link w:val="Heading5"/>
+    <w:uiPriority w:val="9"/>
+    <w:semiHidden/>
+    <w:rsid w:val="00B35CBC"/>
+    <w:rPr>
+      <w:caps/>
+      <w:color w:val="2F5496" w:themeColor="accent1" w:themeShade="BF"/>
+      <w:spacing w:val="10"/>
+    </w:rPr>
+  </w:style>
+  <w:style w:type="character" w:customStyle="1" w:styleId="Heading6Char">
+    <w:name w:val="Heading 6 Char"/>
+    <w:basedOn w:val="DefaultParagraphFont"/>
+    <w:link w:val="Heading6"/>
+    <w:uiPriority w:val="9"/>
+    <w:semiHidden/>
+    <w:rsid w:val="00B35CBC"/>
+    <w:rPr>
+      <w:caps/>
+      <w:color w:val="2F5496" w:themeColor="accent1" w:themeShade="BF"/>
+      <w:spacing w:val="10"/>
+    </w:rPr>
+  </w:style>
+  <w:style w:type="character" w:customStyle="1" w:styleId="Heading7Char">
+    <w:name w:val="Heading 7 Char"/>
+    <w:basedOn w:val="DefaultParagraphFont"/>
+    <w:link w:val="Heading7"/>
+    <w:uiPriority w:val="9"/>
+    <w:semiHidden/>
+    <w:rsid w:val="00B35CBC"/>
+    <w:rPr>
+      <w:caps/>
+      <w:color w:val="2F5496" w:themeColor="accent1" w:themeShade="BF"/>
+      <w:spacing w:val="10"/>
+    </w:rPr>
+  </w:style>
+  <w:style w:type="character" w:customStyle="1" w:styleId="Heading8Char">
+    <w:name w:val="Heading 8 Char"/>
+    <w:basedOn w:val="DefaultParagraphFont"/>
+    <w:link w:val="Heading8"/>
+    <w:uiPriority w:val="9"/>
+    <w:semiHidden/>
+    <w:rsid w:val="00B35CBC"/>
+    <w:rPr>
+      <w:caps/>
+      <w:spacing w:val="10"/>
+      <w:sz w:val="18"/>
+      <w:szCs w:val="18"/>
+    </w:rPr>
+  </w:style>
+  <w:style w:type="character" w:customStyle="1" w:styleId="Heading9Char">
+    <w:name w:val="Heading 9 Char"/>
+    <w:basedOn w:val="DefaultParagraphFont"/>
+    <w:link w:val="Heading9"/>
+    <w:uiPriority w:val="9"/>
+    <w:semiHidden/>
+    <w:rsid w:val="00B35CBC"/>
+    <w:rPr>
+      <w:i/>
+      <w:caps/>
+      <w:spacing w:val="10"/>
+      <w:sz w:val="18"/>
+      <w:szCs w:val="18"/>
+    </w:rPr>
+  </w:style>
+  <w:style w:type="paragraph" w:styleId="Caption">
+    <w:name w:val="caption"/>
+    <w:basedOn w:val="Normal"/>
+    <w:next w:val="Normal"/>
+    <w:uiPriority w:val="35"/>
+    <w:semiHidden/>
+    <w:unhideWhenUsed/>
+    <w:qFormat/>
+    <w:rsid w:val="00B35CBC"/>
+    <w:rPr>
+      <w:b/>
+      <w:bCs/>
+      <w:color w:val="2F5496" w:themeColor="accent1" w:themeShade="BF"/>
+      <w:sz w:val="16"/>
+      <w:szCs w:val="16"/>
+    </w:rPr>
+  </w:style>
+  <w:style w:type="paragraph" w:styleId="Title">
+    <w:name w:val="Title"/>
+    <w:basedOn w:val="Normal"/>
+    <w:next w:val="Normal"/>
+    <w:link w:val="TitleChar"/>
+    <w:uiPriority w:val="10"/>
+    <w:qFormat/>
+    <w:rsid w:val="00B35CBC"/>
+    <w:pPr>
+      <w:spacing w:before="720"/>
+    </w:pPr>
+    <w:rPr>
+      <w:caps/>
+      <w:color w:val="4472C4" w:themeColor="accent1"/>
+      <w:spacing w:val="10"/>
+      <w:kern w:val="28"/>
+      <w:sz w:val="52"/>
+      <w:szCs w:val="52"/>
+    </w:rPr>
+  </w:style>
+  <w:style w:type="character" w:customStyle="1" w:styleId="TitleChar">
+    <w:name w:val="Title Char"/>
+    <w:basedOn w:val="DefaultParagraphFont"/>
+    <w:link w:val="Title"/>
+    <w:uiPriority w:val="10"/>
+    <w:rsid w:val="00B35CBC"/>
+    <w:rPr>
+      <w:caps/>
+      <w:color w:val="4472C4" w:themeColor="accent1"/>
+      <w:spacing w:val="10"/>
+      <w:kern w:val="28"/>
+      <w:sz w:val="52"/>
+      <w:szCs w:val="52"/>
+    </w:rPr>
+  </w:style>
+  <w:style w:type="paragraph" w:styleId="Subtitle">
+    <w:name w:val="Subtitle"/>
+    <w:basedOn w:val="Normal"/>
+    <w:next w:val="Normal"/>
+    <w:link w:val="SubtitleChar"/>
+    <w:uiPriority w:val="11"/>
+    <w:qFormat/>
+    <w:rsid w:val="00B35CBC"/>
+    <w:pPr>
+      <w:spacing w:after="1000" w:line="240" w:lineRule="auto"/>
+    </w:pPr>
+    <w:rPr>
+      <w:caps/>
+      <w:color w:val="595959" w:themeColor="text1" w:themeTint="A6"/>
+      <w:spacing w:val="10"/>
+      <w:sz w:val="24"/>
+      <w:szCs w:val="24"/>
+    </w:rPr>
+  </w:style>
+  <w:style w:type="character" w:customStyle="1" w:styleId="SubtitleChar">
+    <w:name w:val="Subtitle Char"/>
+    <w:basedOn w:val="DefaultParagraphFont"/>
+    <w:link w:val="Subtitle"/>
+    <w:uiPriority w:val="11"/>
+    <w:rsid w:val="00B35CBC"/>
+    <w:rPr>
+      <w:caps/>
+      <w:color w:val="595959" w:themeColor="text1" w:themeTint="A6"/>
+      <w:spacing w:val="10"/>
+      <w:sz w:val="24"/>
+      <w:szCs w:val="24"/>
+    </w:rPr>
+  </w:style>
+  <w:style w:type="character" w:styleId="Strong">
+    <w:name w:val="Strong"/>
+    <w:uiPriority w:val="22"/>
+    <w:qFormat/>
+    <w:rsid w:val="00B35CBC"/>
+    <w:rPr>
+      <w:b/>
+      <w:bCs/>
+    </w:rPr>
+  </w:style>
+  <w:style w:type="character" w:styleId="Emphasis">
+    <w:name w:val="Emphasis"/>
+    <w:uiPriority w:val="20"/>
+    <w:qFormat/>
+    <w:rsid w:val="00B35CBC"/>
+    <w:rPr>
+      <w:caps/>
+      <w:color w:val="1F3763" w:themeColor="accent1" w:themeShade="7F"/>
+      <w:spacing w:val="5"/>
+    </w:rPr>
+  </w:style>
+  <w:style w:type="paragraph" w:styleId="NoSpacing">
+    <w:name w:val="No Spacing"/>
+    <w:basedOn w:val="Normal"/>
+    <w:link w:val="NoSpacingChar"/>
+    <w:uiPriority w:val="1"/>
+    <w:qFormat/>
+    <w:rsid w:val="00B35CBC"/>
+    <w:pPr>
+      <w:spacing w:before="0" w:after="0" w:line="240" w:lineRule="auto"/>
+    </w:pPr>
+  </w:style>
+  <w:style w:type="character" w:customStyle="1" w:styleId="NoSpacingChar">
+    <w:name w:val="No Spacing Char"/>
+    <w:basedOn w:val="DefaultParagraphFont"/>
+    <w:link w:val="NoSpacing"/>
+    <w:uiPriority w:val="1"/>
+    <w:rsid w:val="00B35CBC"/>
+    <w:rPr>
+      <w:sz w:val="20"/>
+      <w:szCs w:val="20"/>
+    </w:rPr>
+  </w:style>
+  <w:style w:type="paragraph" w:styleId="Quote">
+    <w:name w:val="Quote"/>
+    <w:basedOn w:val="Normal"/>
+    <w:next w:val="Normal"/>
+    <w:link w:val="QuoteChar"/>
+    <w:uiPriority w:val="29"/>
+    <w:qFormat/>
+    <w:rsid w:val="00B35CBC"/>
+    <w:rPr>
+      <w:i/>
+      <w:iCs/>
+    </w:rPr>
+  </w:style>
+  <w:style w:type="character" w:customStyle="1" w:styleId="QuoteChar">
+    <w:name w:val="Quote Char"/>
+    <w:basedOn w:val="DefaultParagraphFont"/>
+    <w:link w:val="Quote"/>
+    <w:uiPriority w:val="29"/>
+    <w:rsid w:val="00B35CBC"/>
+    <w:rPr>
+      <w:i/>
+      <w:iCs/>
+      <w:sz w:val="20"/>
+      <w:szCs w:val="20"/>
+    </w:rPr>
+  </w:style>
+  <w:style w:type="paragraph" w:styleId="IntenseQuote">
+    <w:name w:val="Intense Quote"/>
+    <w:basedOn w:val="Normal"/>
+    <w:next w:val="Normal"/>
+    <w:link w:val="IntenseQuoteChar"/>
+    <w:uiPriority w:val="30"/>
+    <w:qFormat/>
+    <w:rsid w:val="00B35CBC"/>
+    <w:pPr>
+      <w:pBdr>
+        <w:top w:val="single" w:sz="4" w:space="10" w:color="4472C4" w:themeColor="accent1"/>
+        <w:left w:val="single" w:sz="4" w:space="10" w:color="4472C4" w:themeColor="accent1"/>
+      </w:pBdr>
+      <w:spacing w:after="0"/>
+      <w:ind w:left="1296" w:right="1152"/>
+      <w:jc w:val="both"/>
+    </w:pPr>
+    <w:rPr>
+      <w:i/>
+      <w:iCs/>
+      <w:color w:val="4472C4" w:themeColor="accent1"/>
+    </w:rPr>
+  </w:style>
+  <w:style w:type="character" w:customStyle="1" w:styleId="IntenseQuoteChar">
+    <w:name w:val="Intense Quote Char"/>
+    <w:basedOn w:val="DefaultParagraphFont"/>
+    <w:link w:val="IntenseQuote"/>
+    <w:uiPriority w:val="30"/>
+    <w:rsid w:val="00B35CBC"/>
+    <w:rPr>
+      <w:i/>
+      <w:iCs/>
+      <w:color w:val="4472C4" w:themeColor="accent1"/>
+      <w:sz w:val="20"/>
+      <w:szCs w:val="20"/>
+    </w:rPr>
+  </w:style>
+  <w:style w:type="character" w:styleId="SubtleEmphasis">
+    <w:name w:val="Subtle Emphasis"/>
+    <w:uiPriority w:val="19"/>
+    <w:qFormat/>
+    <w:rsid w:val="00B35CBC"/>
+    <w:rPr>
+      <w:i/>
+      <w:iCs/>
+      <w:color w:val="1F3763" w:themeColor="accent1" w:themeShade="7F"/>
+    </w:rPr>
+  </w:style>
+  <w:style w:type="character" w:styleId="IntenseEmphasis">
+    <w:name w:val="Intense Emphasis"/>
+    <w:uiPriority w:val="21"/>
+    <w:qFormat/>
+    <w:rsid w:val="00B35CBC"/>
+    <w:rPr>
+      <w:b/>
+      <w:bCs/>
+      <w:caps/>
+      <w:color w:val="1F3763" w:themeColor="accent1" w:themeShade="7F"/>
+      <w:spacing w:val="10"/>
+    </w:rPr>
+  </w:style>
+  <w:style w:type="character" w:styleId="SubtleReference">
+    <w:name w:val="Subtle Reference"/>
+    <w:uiPriority w:val="31"/>
+    <w:qFormat/>
+    <w:rsid w:val="00B35CBC"/>
+    <w:rPr>
+      <w:b/>
+      <w:bCs/>
+      <w:color w:val="4472C4" w:themeColor="accent1"/>
+    </w:rPr>
+  </w:style>
+  <w:style w:type="character" w:styleId="IntenseReference">
+    <w:name w:val="Intense Reference"/>
+    <w:uiPriority w:val="32"/>
+    <w:qFormat/>
+    <w:rsid w:val="00B35CBC"/>
+    <w:rPr>
+      <w:b/>
+      <w:bCs/>
+      <w:i/>
+      <w:iCs/>
+      <w:caps/>
+      <w:color w:val="4472C4" w:themeColor="accent1"/>
+    </w:rPr>
+  </w:style>
+  <w:style w:type="character" w:styleId="BookTitle">
+    <w:name w:val="Book Title"/>
+    <w:uiPriority w:val="33"/>
+    <w:qFormat/>
+    <w:rsid w:val="00B35CBC"/>
+    <w:rPr>
+      <w:b/>
+      <w:bCs/>
+      <w:i/>
+      <w:iCs/>
+      <w:spacing w:val="9"/>
+    </w:rPr>
+  </w:style>
+  <w:style w:type="paragraph" w:styleId="TOCHeading">
+    <w:name w:val="TOC Heading"/>
+    <w:basedOn w:val="Heading1"/>
+    <w:next w:val="Normal"/>
+    <w:uiPriority w:val="39"/>
+    <w:semiHidden/>
+    <w:unhideWhenUsed/>
+    <w:qFormat/>
+    <w:rsid w:val="00B35CBC"/>
+    <w:pPr>
+      <w:outlineLvl w:val="9"/>
+    </w:pPr>
+  </w:style>
+  <w:style w:type="paragraph" w:styleId="Header">
+    <w:name w:val="header"/>
+    <w:basedOn w:val="Normal"/>
+    <w:link w:val="HeaderChar"/>
+    <w:uiPriority w:val="99"/>
+    <w:unhideWhenUsed/>
+    <w:rsid w:val="004B6EB9"/>
+    <w:pPr>
+      <w:tabs>
+        <w:tab w:val="center" w:pos="4680"/>
+        <w:tab w:val="right" w:pos="9360"/>
+      </w:tabs>
+      <w:spacing w:before="0" w:after="0" w:line="240" w:lineRule="auto"/>
+    </w:pPr>
+  </w:style>
+  <w:style w:type="character" w:customStyle="1" w:styleId="HeaderChar">
+    <w:name w:val="Header Char"/>
+    <w:basedOn w:val="DefaultParagraphFont"/>
+    <w:link w:val="Header"/>
+    <w:uiPriority w:val="99"/>
+    <w:rsid w:val="004B6EB9"/>
+    <w:rPr>
+      <w:sz w:val="20"/>
+      <w:szCs w:val="20"/>
+    </w:rPr>
+  </w:style>
+  <w:style w:type="paragraph" w:styleId="Footer">
+    <w:name w:val="footer"/>
+    <w:basedOn w:val="Normal"/>
+    <w:link w:val="FooterChar"/>
+    <w:uiPriority w:val="99"/>
+    <w:unhideWhenUsed/>
+    <w:rsid w:val="004B6EB9"/>
+    <w:pPr>
+      <w:tabs>
+        <w:tab w:val="center" w:pos="4680"/>
+        <w:tab w:val="right" w:pos="9360"/>
+      </w:tabs>
+      <w:spacing w:before="0" w:after="0" w:line="240" w:lineRule="auto"/>
+    </w:pPr>
+  </w:style>
+  <w:style w:type="character" w:customStyle="1" w:styleId="FooterChar">
+    <w:name w:val="Footer Char"/>
+    <w:basedOn w:val="DefaultParagraphFont"/>
+    <w:link w:val="Footer"/>
+    <w:uiPriority w:val="99"/>
+    <w:rsid w:val="004B6EB9"/>
+    <w:rPr>
+      <w:sz w:val="20"/>
+      <w:szCs w:val="20"/>
+    </w:rPr>
   </w:style>
 </w:styles>
 </file>
@@ -1173,4 +1998,16 @@
     </a:ext>
   </a:extLst>
 </a:theme>
+</file>
+
+<file path=customXml/item1.xml><?xml version="1.0" encoding="utf-8"?>
+<b:Sources xmlns:b="http://schemas.openxmlformats.org/officeDocument/2006/bibliography" xmlns="http://schemas.openxmlformats.org/officeDocument/2006/bibliography" SelectedStyle="/APASixthEditionOfficeOnline.xsl" StyleName="APA" Version="6"/>
+</file>
+
+<file path=customXml/itemProps1.xml><?xml version="1.0" encoding="utf-8"?>
+<ds:datastoreItem xmlns:ds="http://schemas.openxmlformats.org/officeDocument/2006/customXml" ds:itemID="{0E5EF8E6-817E-1C47-A4C1-DEEEB0290A99}">
+  <ds:schemaRefs>
+    <ds:schemaRef ds:uri="http://schemas.openxmlformats.org/officeDocument/2006/bibliography"/>
+  </ds:schemaRefs>
+</ds:datastoreItem>
 </file>
</xml_diff>